<commit_message>
Aggiunta la possibilità nel codice SEZTORSIONE di mettere sezioni con prorpietà variabili tra un carico concentrato e l'altro. Basta inserire Jt e Jpsi come liste all'interno delle parentesi quadre[]
</commit_message>
<xml_diff>
--- a/STANDARD/RISULTATI.docx
+++ b/STANDARD/RISULTATI.docx
@@ -13,12 +13,12 @@
     </w:p>
     <w:p>
       <w:r>
-        <w:t>La trave ha una lunghezza pari a 350.0 cm.</w:t>
+        <w:t>La trave ha una lunghezza pari a 450.0 cm.</w:t>
       </w:r>
     </w:p>
     <w:p>
       <w:r>
-        <w:t>Sono stati applicati 2 momenti torcenti. I valori dei momenti torcenti sono stati riassunti nella seguente tabella.</w:t>
+        <w:t>Sono stati applicati 8 momenti torcenti. I valori dei momenti torcenti sono stati riassunti nella seguente tabella.</w:t>
       </w:r>
     </w:p>
     <w:tbl>
@@ -69,7 +69,7 @@
           </w:tcPr>
           <w:p>
             <w:r>
-              <w:t>5000.0</w:t>
+              <w:t>450.0</w:t>
             </w:r>
           </w:p>
         </w:tc>
@@ -91,7 +91,139 @@
           </w:tcPr>
           <w:p>
             <w:r>
-              <w:t>0.0</w:t>
+              <w:t>450.0</w:t>
+            </w:r>
+          </w:p>
+        </w:tc>
+      </w:tr>
+      <w:tr>
+        <w:tc>
+          <w:tcPr>
+            <w:tcW w:type="dxa" w:w="4320"/>
+          </w:tcPr>
+          <w:p>
+            <w:r>
+              <w:t>Mt3</w:t>
+            </w:r>
+          </w:p>
+        </w:tc>
+        <w:tc>
+          <w:tcPr>
+            <w:tcW w:type="dxa" w:w="4320"/>
+          </w:tcPr>
+          <w:p>
+            <w:r>
+              <w:t>450.0</w:t>
+            </w:r>
+          </w:p>
+        </w:tc>
+      </w:tr>
+      <w:tr>
+        <w:tc>
+          <w:tcPr>
+            <w:tcW w:type="dxa" w:w="4320"/>
+          </w:tcPr>
+          <w:p>
+            <w:r>
+              <w:t>Mt4</w:t>
+            </w:r>
+          </w:p>
+        </w:tc>
+        <w:tc>
+          <w:tcPr>
+            <w:tcW w:type="dxa" w:w="4320"/>
+          </w:tcPr>
+          <w:p>
+            <w:r>
+              <w:t>450.0</w:t>
+            </w:r>
+          </w:p>
+        </w:tc>
+      </w:tr>
+      <w:tr>
+        <w:tc>
+          <w:tcPr>
+            <w:tcW w:type="dxa" w:w="4320"/>
+          </w:tcPr>
+          <w:p>
+            <w:r>
+              <w:t>Mt5</w:t>
+            </w:r>
+          </w:p>
+        </w:tc>
+        <w:tc>
+          <w:tcPr>
+            <w:tcW w:type="dxa" w:w="4320"/>
+          </w:tcPr>
+          <w:p>
+            <w:r>
+              <w:t>450.0</w:t>
+            </w:r>
+          </w:p>
+        </w:tc>
+      </w:tr>
+      <w:tr>
+        <w:tc>
+          <w:tcPr>
+            <w:tcW w:type="dxa" w:w="4320"/>
+          </w:tcPr>
+          <w:p>
+            <w:r>
+              <w:t>Mt6</w:t>
+            </w:r>
+          </w:p>
+        </w:tc>
+        <w:tc>
+          <w:tcPr>
+            <w:tcW w:type="dxa" w:w="4320"/>
+          </w:tcPr>
+          <w:p>
+            <w:r>
+              <w:t>450.0</w:t>
+            </w:r>
+          </w:p>
+        </w:tc>
+      </w:tr>
+      <w:tr>
+        <w:tc>
+          <w:tcPr>
+            <w:tcW w:type="dxa" w:w="4320"/>
+          </w:tcPr>
+          <w:p>
+            <w:r>
+              <w:t>Mt7</w:t>
+            </w:r>
+          </w:p>
+        </w:tc>
+        <w:tc>
+          <w:tcPr>
+            <w:tcW w:type="dxa" w:w="4320"/>
+          </w:tcPr>
+          <w:p>
+            <w:r>
+              <w:t>450.0</w:t>
+            </w:r>
+          </w:p>
+        </w:tc>
+      </w:tr>
+      <w:tr>
+        <w:tc>
+          <w:tcPr>
+            <w:tcW w:type="dxa" w:w="4320"/>
+          </w:tcPr>
+          <w:p>
+            <w:r>
+              <w:t>Mt8</w:t>
+            </w:r>
+          </w:p>
+        </w:tc>
+        <w:tc>
+          <w:tcPr>
+            <w:tcW w:type="dxa" w:w="4320"/>
+          </w:tcPr>
+          <w:p>
+            <w:r>
+              <w:t>450.0</w:t>
             </w:r>
           </w:p>
         </w:tc>
@@ -106,7 +238,7 @@
       <w:r>
         <w:drawing>
           <wp:inline xmlns:a="http://schemas.openxmlformats.org/drawingml/2006/main" xmlns:pic="http://schemas.openxmlformats.org/drawingml/2006/picture">
-            <wp:extent cx="5486400" cy="1809029"/>
+            <wp:extent cx="5486400" cy="1595336"/>
             <wp:docPr id="1" name="Picture 1"/>
             <wp:cNvGraphicFramePr>
               <a:graphicFrameLocks noChangeAspect="1"/>
@@ -127,7 +259,7 @@
                   <pic:spPr>
                     <a:xfrm>
                       <a:off x="0" y="0"/>
-                      <a:ext cx="5486400" cy="1809029"/>
+                      <a:ext cx="5486400" cy="1595336"/>
                     </a:xfrm>
                     <a:prstGeom prst="rect"/>
                   </pic:spPr>
@@ -150,7 +282,7 @@
       <w:r>
         <w:drawing>
           <wp:inline xmlns:a="http://schemas.openxmlformats.org/drawingml/2006/main" xmlns:pic="http://schemas.openxmlformats.org/drawingml/2006/picture">
-            <wp:extent cx="5486400" cy="3021178"/>
+            <wp:extent cx="5486400" cy="2440220"/>
             <wp:docPr id="2" name="Picture 2"/>
             <wp:cNvGraphicFramePr>
               <a:graphicFrameLocks noChangeAspect="1"/>
@@ -171,7 +303,7 @@
                   <pic:spPr>
                     <a:xfrm>
                       <a:off x="0" y="0"/>
-                      <a:ext cx="5486400" cy="3021178"/>
+                      <a:ext cx="5486400" cy="2440220"/>
                     </a:xfrm>
                     <a:prstGeom prst="rect"/>
                   </pic:spPr>
@@ -213,7 +345,7 @@
           </w:tcPr>
           <w:p>
             <w:r>
-              <w:t>166797.0</w:t>
+              <w:t>288580.0</w:t>
             </w:r>
           </w:p>
         </w:tc>
@@ -235,7 +367,7 @@
           </w:tcPr>
           <w:p>
             <w:r>
-              <w:t>52088.0</w:t>
+              <w:t>27900.0</w:t>
             </w:r>
           </w:p>
         </w:tc>
@@ -257,7 +389,7 @@
           </w:tcPr>
           <w:p>
             <w:r>
-              <w:t>-0.0</w:t>
+              <w:t>360.0</w:t>
             </w:r>
           </w:p>
         </w:tc>
@@ -272,7 +404,7 @@
       <w:r>
         <w:drawing>
           <wp:inline xmlns:a="http://schemas.openxmlformats.org/drawingml/2006/main" xmlns:pic="http://schemas.openxmlformats.org/drawingml/2006/picture">
-            <wp:extent cx="5486400" cy="3611519"/>
+            <wp:extent cx="5486400" cy="2897549"/>
             <wp:docPr id="3" name="Picture 3"/>
             <wp:cNvGraphicFramePr>
               <a:graphicFrameLocks noChangeAspect="1"/>
@@ -293,7 +425,7 @@
                   <pic:spPr>
                     <a:xfrm>
                       <a:off x="0" y="0"/>
-                      <a:ext cx="5486400" cy="3611519"/>
+                      <a:ext cx="5486400" cy="2897549"/>
                     </a:xfrm>
                     <a:prstGeom prst="rect"/>
                   </pic:spPr>
@@ -368,7 +500,7 @@
           </w:tcPr>
           <w:p>
             <w:r>
-              <w:t>625.0</w:t>
+              <w:t>375.0</w:t>
             </w:r>
           </w:p>
         </w:tc>
@@ -410,7 +542,7 @@
           </w:tcPr>
           <w:p>
             <w:r>
-              <w:t>-625.0</w:t>
+              <w:t>-375.0</w:t>
             </w:r>
           </w:p>
         </w:tc>
@@ -474,7 +606,7 @@
           </w:tcPr>
           <w:p>
             <w:r>
-              <w:t>-625.0</w:t>
+              <w:t>-375.0</w:t>
             </w:r>
           </w:p>
         </w:tc>
@@ -506,7 +638,7 @@
           </w:tcPr>
           <w:p>
             <w:r>
-              <w:t>625.0</w:t>
+              <w:t>375.0</w:t>
             </w:r>
           </w:p>
         </w:tc>
@@ -576,7 +708,7 @@
           </w:tcPr>
           <w:p>
             <w:r>
-              <w:t>537.5000000000001</w:t>
+              <w:t>7920.0</w:t>
             </w:r>
           </w:p>
         </w:tc>
@@ -586,7 +718,7 @@
           </w:tcPr>
           <w:p>
             <w:r>
-              <w:t>32552083.333333336</w:t>
+              <w:t>16875000.0</w:t>
             </w:r>
           </w:p>
         </w:tc>
@@ -608,7 +740,7 @@
           </w:tcPr>
           <w:p>
             <w:r>
-              <w:t>537.5000000000001</w:t>
+              <w:t>7920.0</w:t>
             </w:r>
           </w:p>
         </w:tc>
@@ -618,7 +750,231 @@
           </w:tcPr>
           <w:p>
             <w:r>
-              <w:t>32552083.333333336</w:t>
+              <w:t>16875000.0</w:t>
+            </w:r>
+          </w:p>
+        </w:tc>
+      </w:tr>
+      <w:tr>
+        <w:tc>
+          <w:tcPr>
+            <w:tcW w:type="dxa" w:w="2880"/>
+          </w:tcPr>
+          <w:p>
+            <w:r>
+              <w:t>3</w:t>
+            </w:r>
+          </w:p>
+        </w:tc>
+        <w:tc>
+          <w:tcPr>
+            <w:tcW w:type="dxa" w:w="2880"/>
+          </w:tcPr>
+          <w:p>
+            <w:r>
+              <w:t>7920.0</w:t>
+            </w:r>
+          </w:p>
+        </w:tc>
+        <w:tc>
+          <w:tcPr>
+            <w:tcW w:type="dxa" w:w="2880"/>
+          </w:tcPr>
+          <w:p>
+            <w:r>
+              <w:t>16875000.0</w:t>
+            </w:r>
+          </w:p>
+        </w:tc>
+      </w:tr>
+      <w:tr>
+        <w:tc>
+          <w:tcPr>
+            <w:tcW w:type="dxa" w:w="2880"/>
+          </w:tcPr>
+          <w:p>
+            <w:r>
+              <w:t>4</w:t>
+            </w:r>
+          </w:p>
+        </w:tc>
+        <w:tc>
+          <w:tcPr>
+            <w:tcW w:type="dxa" w:w="2880"/>
+          </w:tcPr>
+          <w:p>
+            <w:r>
+              <w:t>7920.0</w:t>
+            </w:r>
+          </w:p>
+        </w:tc>
+        <w:tc>
+          <w:tcPr>
+            <w:tcW w:type="dxa" w:w="2880"/>
+          </w:tcPr>
+          <w:p>
+            <w:r>
+              <w:t>16875000.0</w:t>
+            </w:r>
+          </w:p>
+        </w:tc>
+      </w:tr>
+      <w:tr>
+        <w:tc>
+          <w:tcPr>
+            <w:tcW w:type="dxa" w:w="2880"/>
+          </w:tcPr>
+          <w:p>
+            <w:r>
+              <w:t>5</w:t>
+            </w:r>
+          </w:p>
+        </w:tc>
+        <w:tc>
+          <w:tcPr>
+            <w:tcW w:type="dxa" w:w="2880"/>
+          </w:tcPr>
+          <w:p>
+            <w:r>
+              <w:t>7920.0</w:t>
+            </w:r>
+          </w:p>
+        </w:tc>
+        <w:tc>
+          <w:tcPr>
+            <w:tcW w:type="dxa" w:w="2880"/>
+          </w:tcPr>
+          <w:p>
+            <w:r>
+              <w:t>16875000.0</w:t>
+            </w:r>
+          </w:p>
+        </w:tc>
+      </w:tr>
+      <w:tr>
+        <w:tc>
+          <w:tcPr>
+            <w:tcW w:type="dxa" w:w="2880"/>
+          </w:tcPr>
+          <w:p>
+            <w:r>
+              <w:t>6</w:t>
+            </w:r>
+          </w:p>
+        </w:tc>
+        <w:tc>
+          <w:tcPr>
+            <w:tcW w:type="dxa" w:w="2880"/>
+          </w:tcPr>
+          <w:p>
+            <w:r>
+              <w:t>7920.0</w:t>
+            </w:r>
+          </w:p>
+        </w:tc>
+        <w:tc>
+          <w:tcPr>
+            <w:tcW w:type="dxa" w:w="2880"/>
+          </w:tcPr>
+          <w:p>
+            <w:r>
+              <w:t>16875000.0</w:t>
+            </w:r>
+          </w:p>
+        </w:tc>
+      </w:tr>
+      <w:tr>
+        <w:tc>
+          <w:tcPr>
+            <w:tcW w:type="dxa" w:w="2880"/>
+          </w:tcPr>
+          <w:p>
+            <w:r>
+              <w:t>7</w:t>
+            </w:r>
+          </w:p>
+        </w:tc>
+        <w:tc>
+          <w:tcPr>
+            <w:tcW w:type="dxa" w:w="2880"/>
+          </w:tcPr>
+          <w:p>
+            <w:r>
+              <w:t>7920.0</w:t>
+            </w:r>
+          </w:p>
+        </w:tc>
+        <w:tc>
+          <w:tcPr>
+            <w:tcW w:type="dxa" w:w="2880"/>
+          </w:tcPr>
+          <w:p>
+            <w:r>
+              <w:t>16875000.0</w:t>
+            </w:r>
+          </w:p>
+        </w:tc>
+      </w:tr>
+      <w:tr>
+        <w:tc>
+          <w:tcPr>
+            <w:tcW w:type="dxa" w:w="2880"/>
+          </w:tcPr>
+          <w:p>
+            <w:r>
+              <w:t>8</w:t>
+            </w:r>
+          </w:p>
+        </w:tc>
+        <w:tc>
+          <w:tcPr>
+            <w:tcW w:type="dxa" w:w="2880"/>
+          </w:tcPr>
+          <w:p>
+            <w:r>
+              <w:t>537.0</w:t>
+            </w:r>
+          </w:p>
+        </w:tc>
+        <w:tc>
+          <w:tcPr>
+            <w:tcW w:type="dxa" w:w="2880"/>
+          </w:tcPr>
+          <w:p>
+            <w:r>
+              <w:t>32552083.0</w:t>
+            </w:r>
+          </w:p>
+        </w:tc>
+      </w:tr>
+      <w:tr>
+        <w:tc>
+          <w:tcPr>
+            <w:tcW w:type="dxa" w:w="2880"/>
+          </w:tcPr>
+          <w:p>
+            <w:r>
+              <w:t>9</w:t>
+            </w:r>
+          </w:p>
+        </w:tc>
+        <w:tc>
+          <w:tcPr>
+            <w:tcW w:type="dxa" w:w="2880"/>
+          </w:tcPr>
+          <w:p>
+            <w:r>
+              <w:t>7920.0</w:t>
+            </w:r>
+          </w:p>
+        </w:tc>
+        <w:tc>
+          <w:tcPr>
+            <w:tcW w:type="dxa" w:w="2880"/>
+          </w:tcPr>
+          <w:p>
+            <w:r>
+              <w:t>16875000.0</w:t>
             </w:r>
           </w:p>
         </w:tc>
@@ -680,7 +1036,7 @@
           </w:tcPr>
           <w:p>
             <w:r>
-              <w:t>0.6897121552813589</w:t>
+              <w:t>0.6685687152298759</w:t>
             </w:r>
           </w:p>
         </w:tc>
@@ -702,7 +1058,161 @@
           </w:tcPr>
           <w:p>
             <w:r>
-              <w:t>0.18810331507673422</w:t>
+              <w:t>0.6685687152298759</w:t>
+            </w:r>
+          </w:p>
+        </w:tc>
+      </w:tr>
+      <w:tr>
+        <w:tc>
+          <w:tcPr>
+            <w:tcW w:type="dxa" w:w="4320"/>
+          </w:tcPr>
+          <w:p>
+            <w:r>
+              <w:t>3</w:t>
+            </w:r>
+          </w:p>
+        </w:tc>
+        <w:tc>
+          <w:tcPr>
+            <w:tcW w:type="dxa" w:w="4320"/>
+          </w:tcPr>
+          <w:p>
+            <w:r>
+              <w:t>0.6685687152298759</w:t>
+            </w:r>
+          </w:p>
+        </w:tc>
+      </w:tr>
+      <w:tr>
+        <w:tc>
+          <w:tcPr>
+            <w:tcW w:type="dxa" w:w="4320"/>
+          </w:tcPr>
+          <w:p>
+            <w:r>
+              <w:t>4</w:t>
+            </w:r>
+          </w:p>
+        </w:tc>
+        <w:tc>
+          <w:tcPr>
+            <w:tcW w:type="dxa" w:w="4320"/>
+          </w:tcPr>
+          <w:p>
+            <w:r>
+              <w:t>0.6685687152298759</w:t>
+            </w:r>
+          </w:p>
+        </w:tc>
+      </w:tr>
+      <w:tr>
+        <w:tc>
+          <w:tcPr>
+            <w:tcW w:type="dxa" w:w="4320"/>
+          </w:tcPr>
+          <w:p>
+            <w:r>
+              <w:t>5</w:t>
+            </w:r>
+          </w:p>
+        </w:tc>
+        <w:tc>
+          <w:tcPr>
+            <w:tcW w:type="dxa" w:w="4320"/>
+          </w:tcPr>
+          <w:p>
+            <w:r>
+              <w:t>0.6685687152298759</w:t>
+            </w:r>
+          </w:p>
+        </w:tc>
+      </w:tr>
+      <w:tr>
+        <w:tc>
+          <w:tcPr>
+            <w:tcW w:type="dxa" w:w="4320"/>
+          </w:tcPr>
+          <w:p>
+            <w:r>
+              <w:t>6</w:t>
+            </w:r>
+          </w:p>
+        </w:tc>
+        <w:tc>
+          <w:tcPr>
+            <w:tcW w:type="dxa" w:w="4320"/>
+          </w:tcPr>
+          <w:p>
+            <w:r>
+              <w:t>0.6685687152298759</w:t>
+            </w:r>
+          </w:p>
+        </w:tc>
+      </w:tr>
+      <w:tr>
+        <w:tc>
+          <w:tcPr>
+            <w:tcW w:type="dxa" w:w="4320"/>
+          </w:tcPr>
+          <w:p>
+            <w:r>
+              <w:t>7</w:t>
+            </w:r>
+          </w:p>
+        </w:tc>
+        <w:tc>
+          <w:tcPr>
+            <w:tcW w:type="dxa" w:w="4320"/>
+          </w:tcPr>
+          <w:p>
+            <w:r>
+              <w:t>0.6685687152298759</w:t>
+            </w:r>
+          </w:p>
+        </w:tc>
+      </w:tr>
+      <w:tr>
+        <w:tc>
+          <w:tcPr>
+            <w:tcW w:type="dxa" w:w="4320"/>
+          </w:tcPr>
+          <w:p>
+            <w:r>
+              <w:t>8</w:t>
+            </w:r>
+          </w:p>
+        </w:tc>
+        <w:tc>
+          <w:tcPr>
+            <w:tcW w:type="dxa" w:w="4320"/>
+          </w:tcPr>
+          <w:p>
+            <w:r>
+              <w:t>0.12534387051295023</w:t>
+            </w:r>
+          </w:p>
+        </w:tc>
+      </w:tr>
+      <w:tr>
+        <w:tc>
+          <w:tcPr>
+            <w:tcW w:type="dxa" w:w="4320"/>
+          </w:tcPr>
+          <w:p>
+            <w:r>
+              <w:t>9</w:t>
+            </w:r>
+          </w:p>
+        </w:tc>
+        <w:tc>
+          <w:tcPr>
+            <w:tcW w:type="dxa" w:w="4320"/>
+          </w:tcPr>
+          <w:p>
+            <w:r>
+              <w:t>0.6685687152298759</w:t>
             </w:r>
           </w:p>
         </w:tc>
@@ -717,7 +1227,7 @@
       <w:r>
         <w:drawing>
           <wp:inline xmlns:a="http://schemas.openxmlformats.org/drawingml/2006/main" xmlns:pic="http://schemas.openxmlformats.org/drawingml/2006/picture">
-            <wp:extent cx="5486400" cy="3376791"/>
+            <wp:extent cx="5486400" cy="3383870"/>
             <wp:docPr id="4" name="Picture 4"/>
             <wp:cNvGraphicFramePr>
               <a:graphicFrameLocks noChangeAspect="1"/>
@@ -738,7 +1248,7 @@
                   <pic:spPr>
                     <a:xfrm>
                       <a:off x="0" y="0"/>
-                      <a:ext cx="5486400" cy="3376791"/>
+                      <a:ext cx="5486400" cy="3383870"/>
                     </a:xfrm>
                     <a:prstGeom prst="rect"/>
                   </pic:spPr>
@@ -751,17 +1261,17 @@
     </w:p>
     <w:p>
       <w:r>
-        <w:t>La massima tensione sigma dovuta a bimomento con segno positivo è pari a 19.93 kN/cm^2.</w:t>
+        <w:t>La massima tensione sigma dovuta a bimomento con segno positivo è pari a 2.38 kN/cm^2.</w:t>
       </w:r>
     </w:p>
     <w:p>
       <w:r>
-        <w:t>La massima tensione sigma dovuta a bimomento con segno negativo è pari a -19.93 kN/cm^2.</w:t>
+        <w:t>La massima tensione sigma dovuta a bimomento con segno negativo è pari a -2.38 kN/cm^2.</w:t>
       </w:r>
     </w:p>
     <w:p>
       <w:r>
-        <w:t>La massima tensione tau dovuta a momento torcente primario è pari a 12.02 kN/cm^2.</w:t>
+        <w:t>La massima tensione tau dovuta a momento torcente primario è pari a 7.41 kN/cm^2.</w:t>
       </w:r>
     </w:p>
     <w:p>
@@ -773,7 +1283,7 @@
       <w:r>
         <w:drawing>
           <wp:inline xmlns:a="http://schemas.openxmlformats.org/drawingml/2006/main" xmlns:pic="http://schemas.openxmlformats.org/drawingml/2006/picture">
-            <wp:extent cx="3657600" cy="2841876"/>
+            <wp:extent cx="3657600" cy="2752758"/>
             <wp:docPr id="5" name="Picture 5"/>
             <wp:cNvGraphicFramePr>
               <a:graphicFrameLocks noChangeAspect="1"/>
@@ -794,7 +1304,7 @@
                   <pic:spPr>
                     <a:xfrm>
                       <a:off x="0" y="0"/>
-                      <a:ext cx="3657600" cy="2841876"/>
+                      <a:ext cx="3657600" cy="2752758"/>
                     </a:xfrm>
                     <a:prstGeom prst="rect"/>
                   </pic:spPr>
@@ -809,7 +1319,7 @@
       <w:r>
         <w:drawing>
           <wp:inline xmlns:a="http://schemas.openxmlformats.org/drawingml/2006/main" xmlns:pic="http://schemas.openxmlformats.org/drawingml/2006/picture">
-            <wp:extent cx="3657600" cy="2841876"/>
+            <wp:extent cx="3657600" cy="2700997"/>
             <wp:docPr id="6" name="Picture 6"/>
             <wp:cNvGraphicFramePr>
               <a:graphicFrameLocks noChangeAspect="1"/>
@@ -830,7 +1340,7 @@
                   <pic:spPr>
                     <a:xfrm>
                       <a:off x="0" y="0"/>
-                      <a:ext cx="3657600" cy="2841876"/>
+                      <a:ext cx="3657600" cy="2700997"/>
                     </a:xfrm>
                     <a:prstGeom prst="rect"/>
                   </pic:spPr>
@@ -845,7 +1355,7 @@
       <w:r>
         <w:drawing>
           <wp:inline xmlns:a="http://schemas.openxmlformats.org/drawingml/2006/main" xmlns:pic="http://schemas.openxmlformats.org/drawingml/2006/picture">
-            <wp:extent cx="3657600" cy="2931314"/>
+            <wp:extent cx="3657600" cy="2719592"/>
             <wp:docPr id="7" name="Picture 7"/>
             <wp:cNvGraphicFramePr>
               <a:graphicFrameLocks noChangeAspect="1"/>
@@ -866,7 +1376,7 @@
                   <pic:spPr>
                     <a:xfrm>
                       <a:off x="0" y="0"/>
-                      <a:ext cx="3657600" cy="2931314"/>
+                      <a:ext cx="3657600" cy="2719592"/>
                     </a:xfrm>
                     <a:prstGeom prst="rect"/>
                   </pic:spPr>

</xml_diff>